<commit_message>
Created a list project.
</commit_message>
<xml_diff>
--- a/supervision2/Supervision 2 Prep Work.docx
+++ b/supervision2/Supervision 2 Prep Work.docx
@@ -68,6 +68,44 @@
           <w:szCs w:val="40"/>
         </w:rPr>
         <w:t>1.1</w:t>
+      </w:r>
+    </w:p>
+    <w:p>
+      <w:pPr>
+        <w:rPr>
+          <w:sz w:val="32"/>
+          <w:szCs w:val="32"/>
+        </w:rPr>
+      </w:pPr>
+    </w:p>
+    <w:p>
+      <w:pPr>
+        <w:rPr>
+          <w:sz w:val="32"/>
+          <w:szCs w:val="32"/>
+        </w:rPr>
+      </w:pPr>
+      <w:r>
+        <w:rPr>
+          <w:sz w:val="32"/>
+          <w:szCs w:val="32"/>
+        </w:rPr>
+        <w:t>1. a)</w:t>
+      </w:r>
+    </w:p>
+    <w:p>
+      <w:pPr>
+        <w:rPr>
+          <w:sz w:val="32"/>
+          <w:szCs w:val="32"/>
+        </w:rPr>
+      </w:pPr>
+      <w:r>
+        <w:rPr>
+          <w:sz w:val="32"/>
+          <w:szCs w:val="32"/>
+        </w:rPr>
+        <w:t>o</w:t>
       </w:r>
     </w:p>
     <w:p>

</xml_diff>